<commit_message>
update and new document and made some progress with react
</commit_message>
<xml_diff>
--- a/Documents/Editable/ListenUp Design Document.docx
+++ b/Documents/Editable/ListenUp Design Document.docx
@@ -1892,10 +1892,10 @@
           <w:noProof/>
         </w:rPr>
         <w:drawing>
-          <wp:inline distT="0" distB="0" distL="0" distR="0" wp14:anchorId="2C819345" wp14:editId="2768EEB8">
-            <wp:extent cx="5272651" cy="6829425"/>
-            <wp:effectExtent l="0" t="0" r="4445" b="0"/>
-            <wp:docPr id="1" name="Picture 1" descr="Diagram&#10;&#10;Description automatically generated"/>
+          <wp:inline distT="0" distB="0" distL="0" distR="0" wp14:anchorId="0F9D255B" wp14:editId="42372D1E">
+            <wp:extent cx="5943600" cy="7075805"/>
+            <wp:effectExtent l="0" t="0" r="0" b="0"/>
+            <wp:docPr id="6" name="Picture 6" descr="Diagram&#10;&#10;Description automatically generated"/>
             <wp:cNvGraphicFramePr>
               <a:graphicFrameLocks xmlns:a="http://schemas.openxmlformats.org/drawingml/2006/main" noChangeAspect="1"/>
             </wp:cNvGraphicFramePr>
@@ -1903,7 +1903,7 @@
               <a:graphicData uri="http://schemas.openxmlformats.org/drawingml/2006/picture">
                 <pic:pic xmlns:pic="http://schemas.openxmlformats.org/drawingml/2006/picture">
                   <pic:nvPicPr>
-                    <pic:cNvPr id="1" name="Picture 1" descr="Diagram&#10;&#10;Description automatically generated"/>
+                    <pic:cNvPr id="6" name="Picture 6" descr="Diagram&#10;&#10;Description automatically generated"/>
                     <pic:cNvPicPr>
                       <a:picLocks noChangeAspect="1" noChangeArrowheads="1"/>
                     </pic:cNvPicPr>
@@ -1924,7 +1924,7 @@
                   <pic:spPr bwMode="auto">
                     <a:xfrm>
                       <a:off x="0" y="0"/>
-                      <a:ext cx="5329224" cy="6902701"/>
+                      <a:ext cx="5943600" cy="7075805"/>
                     </a:xfrm>
                     <a:prstGeom prst="rect">
                       <a:avLst/>
@@ -1993,10 +1993,10 @@
           <w:noProof/>
         </w:rPr>
         <w:drawing>
-          <wp:inline distT="0" distB="0" distL="0" distR="0" wp14:anchorId="239AE6F9" wp14:editId="67205993">
-            <wp:extent cx="4375893" cy="7172325"/>
-            <wp:effectExtent l="0" t="0" r="5715" b="0"/>
-            <wp:docPr id="2" name="Picture 2" descr="Diagram&#10;&#10;Description automatically generated"/>
+          <wp:inline distT="0" distB="0" distL="0" distR="0" wp14:anchorId="219E4F86" wp14:editId="40C63AA2">
+            <wp:extent cx="4725106" cy="7009773"/>
+            <wp:effectExtent l="0" t="0" r="0" b="635"/>
+            <wp:docPr id="7" name="Picture 7" descr="Diagram&#10;&#10;Description automatically generated"/>
             <wp:cNvGraphicFramePr>
               <a:graphicFrameLocks xmlns:a="http://schemas.openxmlformats.org/drawingml/2006/main" noChangeAspect="1"/>
             </wp:cNvGraphicFramePr>
@@ -2004,7 +2004,7 @@
               <a:graphicData uri="http://schemas.openxmlformats.org/drawingml/2006/picture">
                 <pic:pic xmlns:pic="http://schemas.openxmlformats.org/drawingml/2006/picture">
                   <pic:nvPicPr>
-                    <pic:cNvPr id="2" name="Picture 2" descr="Diagram&#10;&#10;Description automatically generated"/>
+                    <pic:cNvPr id="7" name="Picture 7" descr="Diagram&#10;&#10;Description automatically generated"/>
                     <pic:cNvPicPr>
                       <a:picLocks noChangeAspect="1" noChangeArrowheads="1"/>
                     </pic:cNvPicPr>
@@ -2025,7 +2025,7 @@
                   <pic:spPr bwMode="auto">
                     <a:xfrm>
                       <a:off x="0" y="0"/>
-                      <a:ext cx="4426685" cy="7255576"/>
+                      <a:ext cx="4730777" cy="7018186"/>
                     </a:xfrm>
                     <a:prstGeom prst="rect">
                       <a:avLst/>
@@ -2106,10 +2106,10 @@
           <w:noProof/>
         </w:rPr>
         <w:drawing>
-          <wp:inline distT="0" distB="0" distL="0" distR="0" wp14:anchorId="722CE013" wp14:editId="3635C2CA">
-            <wp:extent cx="5956150" cy="6629400"/>
-            <wp:effectExtent l="0" t="0" r="6985" b="0"/>
-            <wp:docPr id="3" name="Picture 3" descr="Diagram&#10;&#10;Description automatically generated"/>
+          <wp:inline distT="0" distB="0" distL="0" distR="0" wp14:anchorId="13681ED2" wp14:editId="3B9E5762">
+            <wp:extent cx="5943600" cy="6802755"/>
+            <wp:effectExtent l="0" t="0" r="0" b="0"/>
+            <wp:docPr id="8" name="Picture 8" descr="Diagram&#10;&#10;Description automatically generated"/>
             <wp:cNvGraphicFramePr>
               <a:graphicFrameLocks xmlns:a="http://schemas.openxmlformats.org/drawingml/2006/main" noChangeAspect="1"/>
             </wp:cNvGraphicFramePr>
@@ -2117,7 +2117,7 @@
               <a:graphicData uri="http://schemas.openxmlformats.org/drawingml/2006/picture">
                 <pic:pic xmlns:pic="http://schemas.openxmlformats.org/drawingml/2006/picture">
                   <pic:nvPicPr>
-                    <pic:cNvPr id="3" name="Picture 3" descr="Diagram&#10;&#10;Description automatically generated"/>
+                    <pic:cNvPr id="8" name="Picture 8" descr="Diagram&#10;&#10;Description automatically generated"/>
                     <pic:cNvPicPr>
                       <a:picLocks noChangeAspect="1" noChangeArrowheads="1"/>
                     </pic:cNvPicPr>
@@ -2138,7 +2138,7 @@
                   <pic:spPr bwMode="auto">
                     <a:xfrm>
                       <a:off x="0" y="0"/>
-                      <a:ext cx="5969040" cy="6643747"/>
+                      <a:ext cx="5943600" cy="6802755"/>
                     </a:xfrm>
                     <a:prstGeom prst="rect">
                       <a:avLst/>

</xml_diff>